<commit_message>
* modification d guide d'utilisation
</commit_message>
<xml_diff>
--- a/interface/2_docs/User guide of the user interface.docx
+++ b/interface/2_docs/User guide of the user interface.docx
@@ -4,23 +4,113 @@
   <w:body>
     <w:p>
       <w:pPr>
-        <w:rPr>
-          <w:lang w:val="fr-FR"/>
-        </w:rPr>
-      </w:pPr>
-      <w:r>
-        <w:rPr>
-          <w:lang w:val="fr-FR"/>
-        </w:rPr>
-        <w:t>User guide of the user interface :</w:t>
-      </w:r>
-    </w:p>
-    <w:p>
-      <w:pPr>
-        <w:rPr>
-          <w:lang w:val="fr-FR"/>
-        </w:rPr>
-      </w:pPr>
+        <w:jc w:val="center"/>
+        <w:rPr>
+          <w:sz w:val="56"/>
+          <w:szCs w:val="56"/>
+          <w:lang w:val="fr-FR"/>
+        </w:rPr>
+      </w:pPr>
+    </w:p>
+    <w:p>
+      <w:pPr>
+        <w:jc w:val="center"/>
+        <w:rPr>
+          <w:sz w:val="56"/>
+          <w:szCs w:val="56"/>
+          <w:lang w:val="fr-FR"/>
+        </w:rPr>
+      </w:pPr>
+    </w:p>
+    <w:p>
+      <w:pPr>
+        <w:jc w:val="center"/>
+        <w:rPr>
+          <w:sz w:val="56"/>
+          <w:szCs w:val="56"/>
+          <w:lang w:val="fr-FR"/>
+        </w:rPr>
+      </w:pPr>
+    </w:p>
+    <w:p>
+      <w:pPr>
+        <w:jc w:val="center"/>
+        <w:rPr>
+          <w:sz w:val="56"/>
+          <w:szCs w:val="56"/>
+          <w:lang w:val="fr-FR"/>
+        </w:rPr>
+      </w:pPr>
+    </w:p>
+    <w:p>
+      <w:pPr>
+        <w:pBdr>
+          <w:top w:val="single" w:color="auto" w:sz="4" w:space="0"/>
+          <w:left w:val="single" w:color="auto" w:sz="4" w:space="0"/>
+          <w:bottom w:val="single" w:color="auto" w:sz="4" w:space="0"/>
+          <w:right w:val="single" w:color="auto" w:sz="4" w:space="0"/>
+        </w:pBdr>
+        <w:shd w:val="clear" w:fill="FBE5D6" w:themeFill="accent2" w:themeFillTint="32"/>
+        <w:jc w:val="center"/>
+        <w:rPr>
+          <w:sz w:val="56"/>
+          <w:szCs w:val="56"/>
+          <w:lang w:val="fr-FR"/>
+        </w:rPr>
+      </w:pPr>
+      <w:r>
+        <w:rPr>
+          <w:sz w:val="56"/>
+          <w:szCs w:val="56"/>
+          <w:lang w:val="fr-FR"/>
+        </w:rPr>
+        <w:t xml:space="preserve">User guide of </w:t>
+      </w:r>
+    </w:p>
+    <w:p>
+      <w:pPr>
+        <w:pBdr>
+          <w:top w:val="single" w:color="auto" w:sz="4" w:space="0"/>
+          <w:left w:val="single" w:color="auto" w:sz="4" w:space="0"/>
+          <w:bottom w:val="single" w:color="auto" w:sz="4" w:space="0"/>
+          <w:right w:val="single" w:color="auto" w:sz="4" w:space="0"/>
+        </w:pBdr>
+        <w:shd w:val="clear" w:fill="FBE5D6" w:themeFill="accent2" w:themeFillTint="32"/>
+        <w:jc w:val="center"/>
+        <w:rPr>
+          <w:sz w:val="56"/>
+          <w:szCs w:val="56"/>
+          <w:lang w:val="fr-FR"/>
+        </w:rPr>
+      </w:pPr>
+      <w:r>
+        <w:rPr>
+          <w:sz w:val="56"/>
+          <w:szCs w:val="56"/>
+          <w:lang w:val="fr-FR"/>
+        </w:rPr>
+        <w:t>the user interface :</w:t>
+      </w:r>
+    </w:p>
+    <w:p>
+      <w:pPr>
+        <w:rPr>
+          <w:lang w:val="fr-FR"/>
+        </w:rPr>
+      </w:pPr>
+    </w:p>
+    <w:p>
+      <w:pPr>
+        <w:rPr>
+          <w:lang w:val="fr-FR"/>
+        </w:rPr>
+      </w:pPr>
+      <w:r>
+        <w:rPr>
+          <w:lang w:val="fr-FR"/>
+        </w:rPr>
+        <w:br w:type="page"/>
+      </w:r>
     </w:p>
     <w:p>
       <w:pPr>
@@ -40,50 +130,30 @@
           <w:rFonts w:hint="default"/>
           <w:lang w:val="fr-FR"/>
         </w:rPr>
-        <w:t xml:space="preserve">«GUI_interactive_graph.m», this window opens : </w:t>
-      </w:r>
-    </w:p>
-    <w:p>
-      <w:pPr>
-        <w:rPr>
-          <w:rFonts w:hint="default"/>
-          <w:lang w:val="fr-FR"/>
-        </w:rPr>
-      </w:pPr>
-    </w:p>
-    <w:p>
-      <w:pPr>
-        <w:rPr>
-          <w:rFonts w:hint="default"/>
-          <w:lang w:val="fr-FR"/>
-        </w:rPr>
-      </w:pPr>
-    </w:p>
-    <w:p>
-      <w:pPr>
-        <w:rPr>
-          <w:rFonts w:hint="default"/>
-          <w:lang w:val="fr-FR"/>
-        </w:rPr>
-      </w:pPr>
-      <w:r>
-        <w:rPr>
-          <w:rFonts w:hint="default"/>
-          <w:lang w:val="fr-FR"/>
-        </w:rPr>
+        <w:t xml:space="preserve">«GUI_interactive_graph.m», some lines are displayed on matlab : </w:t>
+      </w:r>
+    </w:p>
+    <w:p>
+      <w:pPr>
+        <w:rPr>
+          <w:rFonts w:hint="default"/>
+          <w:lang w:val="fr-FR"/>
+        </w:rPr>
+      </w:pPr>
+    </w:p>
+    <w:p>
+      <w:pPr>
+        <w:rPr>
+          <w:rFonts w:hint="default"/>
+          <w:lang w:val="fr-FR"/>
+        </w:rPr>
+      </w:pPr>
+      <w:r>
         <w:drawing>
-          <wp:anchor distT="0" distB="0" distL="114300" distR="114300" simplePos="0" relativeHeight="251658240" behindDoc="0" locked="0" layoutInCell="1" allowOverlap="1">
-            <wp:simplePos x="0" y="0"/>
-            <wp:positionH relativeFrom="column">
-              <wp:posOffset>-1133475</wp:posOffset>
-            </wp:positionH>
-            <wp:positionV relativeFrom="paragraph">
-              <wp:posOffset>82550</wp:posOffset>
-            </wp:positionV>
-            <wp:extent cx="7562215" cy="3735070"/>
-            <wp:effectExtent l="0" t="0" r="635" b="17780"/>
-            <wp:wrapSquare wrapText="bothSides"/>
-            <wp:docPr id="2" name="Image 2" descr="user_guide0"/>
+          <wp:inline distT="0" distB="0" distL="114300" distR="114300">
+            <wp:extent cx="5270500" cy="1224915"/>
+            <wp:effectExtent l="0" t="0" r="6350" b="13335"/>
+            <wp:docPr id="19" name="Image 19"/>
             <wp:cNvGraphicFramePr>
               <a:graphicFrameLocks xmlns:a="http://schemas.openxmlformats.org/drawingml/2006/main" noChangeAspect="1"/>
             </wp:cNvGraphicFramePr>
@@ -91,13 +161,13 @@
               <a:graphicData uri="http://schemas.openxmlformats.org/drawingml/2006/picture">
                 <pic:pic xmlns:pic="http://schemas.openxmlformats.org/drawingml/2006/picture">
                   <pic:nvPicPr>
-                    <pic:cNvPr id="2" name="Image 2" descr="user_guide0"/>
+                    <pic:cNvPr id="19" name="Image 19"/>
                     <pic:cNvPicPr>
                       <a:picLocks noChangeAspect="1"/>
                     </pic:cNvPicPr>
                   </pic:nvPicPr>
                   <pic:blipFill>
-                    <a:blip r:embed="rId4"/>
+                    <a:blip r:embed="rId6"/>
                     <a:stretch>
                       <a:fillRect/>
                     </a:stretch>
@@ -105,102 +175,7 @@
                   <pic:spPr>
                     <a:xfrm>
                       <a:off x="0" y="0"/>
-                      <a:ext cx="7562215" cy="3735070"/>
-                    </a:xfrm>
-                    <a:prstGeom prst="rect">
-                      <a:avLst/>
-                    </a:prstGeom>
-                  </pic:spPr>
-                </pic:pic>
-              </a:graphicData>
-            </a:graphic>
-          </wp:anchor>
-        </w:drawing>
-      </w:r>
-    </w:p>
-    <w:p>
-      <w:pPr>
-        <w:rPr>
-          <w:rFonts w:hint="default"/>
-          <w:lang w:val="fr-FR"/>
-        </w:rPr>
-      </w:pPr>
-    </w:p>
-    <w:p>
-      <w:pPr>
-        <w:rPr>
-          <w:rFonts w:hint="default"/>
-          <w:lang w:val="fr-FR"/>
-        </w:rPr>
-      </w:pPr>
-      <w:r>
-        <w:rPr>
-          <w:rFonts w:hint="default"/>
-          <w:lang w:val="fr-FR"/>
-        </w:rPr>
-        <w:t xml:space="preserve">The first thing to do is to enter the name of the file contening your data. For instance in my case I have a file named ‘Experience1.mat’ contening the data so I enter Experience1 in frame 1 and </w:t>
-      </w:r>
-      <w:r>
-        <w:rPr>
-          <w:rFonts w:hint="default"/>
-          <w:b/>
-          <w:bCs/>
-          <w:lang w:val="fr-FR"/>
-        </w:rPr>
-        <w:t>press ok</w:t>
-      </w:r>
-      <w:r>
-        <w:rPr>
-          <w:rFonts w:hint="default"/>
-          <w:lang w:val="fr-FR"/>
-        </w:rPr>
-        <w:t xml:space="preserve"> (pressing ok is really important, if you don’t do so the changes won’t be taken into account) : </w:t>
-      </w:r>
-    </w:p>
-    <w:p>
-      <w:pPr>
-        <w:rPr>
-          <w:rFonts w:hint="default"/>
-          <w:lang w:val="fr-FR"/>
-        </w:rPr>
-      </w:pPr>
-    </w:p>
-    <w:p>
-      <w:pPr>
-        <w:ind w:left="-1799" w:leftChars="-857" w:firstLine="0" w:firstLineChars="0"/>
-        <w:rPr>
-          <w:rFonts w:hint="default"/>
-          <w:lang w:val="fr-FR"/>
-        </w:rPr>
-      </w:pPr>
-      <w:r>
-        <w:drawing>
-          <wp:inline distT="0" distB="0" distL="114300" distR="114300">
-            <wp:extent cx="7557135" cy="3743960"/>
-            <wp:effectExtent l="0" t="0" r="5715" b="8890"/>
-            <wp:docPr id="1" name="Image 1"/>
-            <wp:cNvGraphicFramePr>
-              <a:graphicFrameLocks xmlns:a="http://schemas.openxmlformats.org/drawingml/2006/main" noChangeAspect="1"/>
-            </wp:cNvGraphicFramePr>
-            <a:graphic xmlns:a="http://schemas.openxmlformats.org/drawingml/2006/main">
-              <a:graphicData uri="http://schemas.openxmlformats.org/drawingml/2006/picture">
-                <pic:pic xmlns:pic="http://schemas.openxmlformats.org/drawingml/2006/picture">
-                  <pic:nvPicPr>
-                    <pic:cNvPr id="1" name="Image 1"/>
-                    <pic:cNvPicPr>
-                      <a:picLocks noChangeAspect="1"/>
-                    </pic:cNvPicPr>
-                  </pic:nvPicPr>
-                  <pic:blipFill>
-                    <a:blip r:embed="rId5"/>
-                    <a:stretch>
-                      <a:fillRect/>
-                    </a:stretch>
-                  </pic:blipFill>
-                  <pic:spPr>
-                    <a:xfrm>
-                      <a:off x="0" y="0"/>
-                      <a:ext cx="7557135" cy="3743960"/>
+                      <a:ext cx="5270500" cy="1224915"/>
                     </a:xfrm>
                     <a:prstGeom prst="rect">
                       <a:avLst/>
@@ -233,47 +208,25 @@
           <w:lang w:val="fr-FR"/>
         </w:rPr>
       </w:pPr>
-    </w:p>
-    <w:p>
-      <w:pPr>
-        <w:rPr>
-          <w:rFonts w:hint="default"/>
-          <w:lang w:val="fr-FR"/>
-        </w:rPr>
-      </w:pPr>
-      <w:r>
-        <w:rPr>
-          <w:rFonts w:hint="default"/>
-          <w:lang w:val="fr-FR"/>
-        </w:rPr>
-        <w:t xml:space="preserve">Press button 2 (‘Press button to load data’) to save you data into your workspace. If it’s done you should see on the </w:t>
-      </w:r>
-      <w:r>
-        <w:rPr>
-          <w:rFonts w:hint="default"/>
-          <w:highlight w:val="yellow"/>
-          <w:lang w:val="fr-FR"/>
-        </w:rPr>
-        <w:t>fdshbgdh</w:t>
-      </w:r>
-      <w:r>
-        <w:rPr>
-          <w:rFonts w:hint="default"/>
-          <w:lang w:val="fr-FR"/>
-        </w:rPr>
-        <w:t xml:space="preserve"> : ‘Data loaded’ like this : </w:t>
-      </w:r>
-    </w:p>
-    <w:p>
-      <w:pPr>
-        <w:rPr>
-          <w:rFonts w:hint="default"/>
-          <w:lang w:val="fr-FR"/>
-        </w:rPr>
-      </w:pPr>
-    </w:p>
-    <w:p>
-      <w:pPr>
+      <w:r>
+        <w:rPr>
+          <w:rFonts w:hint="default"/>
+          <w:lang w:val="fr-FR"/>
+        </w:rPr>
+        <w:t xml:space="preserve">Moreover this window opens : </w:t>
+      </w:r>
+    </w:p>
+    <w:p>
+      <w:pPr>
+        <w:rPr>
+          <w:rFonts w:hint="default"/>
+          <w:lang w:val="fr-FR"/>
+        </w:rPr>
+      </w:pPr>
+    </w:p>
+    <w:p>
+      <w:pPr>
+        <w:ind w:left="-1459" w:leftChars="-695" w:firstLine="0" w:firstLineChars="0"/>
         <w:rPr>
           <w:rFonts w:hint="default"/>
           <w:lang w:val="fr-FR"/>
@@ -282,9 +235,9 @@
       <w:r>
         <w:drawing>
           <wp:inline distT="0" distB="0" distL="114300" distR="114300">
-            <wp:extent cx="5273675" cy="1259205"/>
-            <wp:effectExtent l="0" t="0" r="3175" b="17145"/>
-            <wp:docPr id="3" name="Image 3"/>
+            <wp:extent cx="7183755" cy="3051175"/>
+            <wp:effectExtent l="0" t="0" r="17145" b="15875"/>
+            <wp:docPr id="8" name="Image 8"/>
             <wp:cNvGraphicFramePr>
               <a:graphicFrameLocks xmlns:a="http://schemas.openxmlformats.org/drawingml/2006/main" noChangeAspect="1"/>
             </wp:cNvGraphicFramePr>
@@ -292,13 +245,13 @@
               <a:graphicData uri="http://schemas.openxmlformats.org/drawingml/2006/picture">
                 <pic:pic xmlns:pic="http://schemas.openxmlformats.org/drawingml/2006/picture">
                   <pic:nvPicPr>
-                    <pic:cNvPr id="3" name="Image 3"/>
+                    <pic:cNvPr id="8" name="Image 8"/>
                     <pic:cNvPicPr>
                       <a:picLocks noChangeAspect="1"/>
                     </pic:cNvPicPr>
                   </pic:nvPicPr>
                   <pic:blipFill>
-                    <a:blip r:embed="rId6"/>
+                    <a:blip r:embed="rId7"/>
                     <a:stretch>
                       <a:fillRect/>
                     </a:stretch>
@@ -306,7 +259,7 @@
                   <pic:spPr>
                     <a:xfrm>
                       <a:off x="0" y="0"/>
-                      <a:ext cx="5273675" cy="1259205"/>
+                      <a:ext cx="7183755" cy="3051175"/>
                     </a:xfrm>
                     <a:prstGeom prst="rect">
                       <a:avLst/>
@@ -344,52 +297,35 @@
           <w:rFonts w:hint="default"/>
           <w:lang w:val="fr-FR"/>
         </w:rPr>
-        <w:t xml:space="preserve">You have then to fill frame 3 and 4 by selecting the projection dimension you want to plot. For instance if I want to plot projection dimension 1 and 2 I enter ‘1’ in frame 3 (‘Enter a number ( = points for x )’) and </w:t>
-      </w:r>
-      <w:r>
-        <w:rPr>
-          <w:rFonts w:hint="default"/>
-          <w:b/>
-          <w:bCs/>
-          <w:lang w:val="fr-FR"/>
-        </w:rPr>
-        <w:t>press ok</w:t>
-      </w:r>
-      <w:r>
-        <w:rPr>
-          <w:rFonts w:hint="default"/>
-          <w:lang w:val="fr-FR"/>
-        </w:rPr>
-        <w:t xml:space="preserve"> and ‘2’ in frame 4(‘Enter a number ( = points for y)’) and </w:t>
-      </w:r>
-      <w:r>
-        <w:rPr>
-          <w:rFonts w:hint="default"/>
-          <w:b/>
-          <w:bCs/>
-          <w:lang w:val="fr-FR"/>
-        </w:rPr>
-        <w:t>press ok</w:t>
-      </w:r>
-      <w:r>
-        <w:rPr>
-          <w:rFonts w:hint="default"/>
-          <w:lang w:val="fr-FR"/>
-        </w:rPr>
-        <w:t xml:space="preserve"> like this : </w:t>
-      </w:r>
-    </w:p>
-    <w:p>
-      <w:pPr>
-        <w:rPr>
-          <w:rFonts w:hint="default"/>
-          <w:lang w:val="fr-FR"/>
-        </w:rPr>
-      </w:pPr>
+        <w:t xml:space="preserve">You can select in the pop-up menu which data you want to work on, then click on the button. </w:t>
+      </w:r>
     </w:p>
     <w:p>
       <w:pPr>
         <w:ind w:left="-1799" w:leftChars="-857" w:firstLine="0" w:firstLineChars="0"/>
+        <w:rPr>
+          <w:rFonts w:hint="default"/>
+          <w:lang w:val="fr-FR"/>
+        </w:rPr>
+      </w:pPr>
+    </w:p>
+    <w:p>
+      <w:pPr>
+        <w:rPr>
+          <w:rFonts w:hint="default"/>
+          <w:lang w:val="fr-FR"/>
+        </w:rPr>
+      </w:pPr>
+      <w:r>
+        <w:rPr>
+          <w:rFonts w:hint="default"/>
+          <w:lang w:val="fr-FR"/>
+        </w:rPr>
+        <w:t xml:space="preserve">These lines are displayed when you click : </w:t>
+      </w:r>
+    </w:p>
+    <w:p>
+      <w:pPr>
         <w:rPr>
           <w:rFonts w:hint="default"/>
           <w:lang w:val="fr-FR"/>
@@ -398,9 +334,9 @@
       <w:r>
         <w:drawing>
           <wp:inline distT="0" distB="0" distL="114300" distR="114300">
-            <wp:extent cx="7534910" cy="3732530"/>
-            <wp:effectExtent l="0" t="0" r="8890" b="1270"/>
-            <wp:docPr id="4" name="Image 4"/>
+            <wp:extent cx="5269230" cy="397510"/>
+            <wp:effectExtent l="0" t="0" r="7620" b="2540"/>
+            <wp:docPr id="11" name="Image 11"/>
             <wp:cNvGraphicFramePr>
               <a:graphicFrameLocks xmlns:a="http://schemas.openxmlformats.org/drawingml/2006/main" noChangeAspect="1"/>
             </wp:cNvGraphicFramePr>
@@ -408,13 +344,13 @@
               <a:graphicData uri="http://schemas.openxmlformats.org/drawingml/2006/picture">
                 <pic:pic xmlns:pic="http://schemas.openxmlformats.org/drawingml/2006/picture">
                   <pic:nvPicPr>
-                    <pic:cNvPr id="4" name="Image 4"/>
+                    <pic:cNvPr id="11" name="Image 11"/>
                     <pic:cNvPicPr>
                       <a:picLocks noChangeAspect="1"/>
                     </pic:cNvPicPr>
                   </pic:nvPicPr>
                   <pic:blipFill>
-                    <a:blip r:embed="rId7"/>
+                    <a:blip r:embed="rId8"/>
                     <a:stretch>
                       <a:fillRect/>
                     </a:stretch>
@@ -422,7 +358,7 @@
                   <pic:spPr>
                     <a:xfrm>
                       <a:off x="0" y="0"/>
-                      <a:ext cx="7534910" cy="3732530"/>
+                      <a:ext cx="5269230" cy="397510"/>
                     </a:xfrm>
                     <a:prstGeom prst="rect">
                       <a:avLst/>
@@ -439,6 +375,38 @@
           </wp:inline>
         </w:drawing>
       </w:r>
+    </w:p>
+    <w:p>
+      <w:pPr>
+        <w:rPr>
+          <w:rFonts w:hint="default"/>
+          <w:lang w:val="fr-FR"/>
+        </w:rPr>
+      </w:pPr>
+      <w:r>
+        <w:rPr>
+          <w:rFonts w:hint="default"/>
+          <w:lang w:val="fr-FR"/>
+        </w:rPr>
+        <w:t xml:space="preserve">And a new part of the user interface appears : </w:t>
+      </w:r>
+    </w:p>
+    <w:p>
+      <w:pPr>
+        <w:rPr>
+          <w:rFonts w:hint="default"/>
+          <w:lang w:val="fr-FR"/>
+        </w:rPr>
+      </w:pPr>
+    </w:p>
+    <w:p>
+      <w:pPr>
+        <w:ind w:left="-1799" w:leftChars="-857" w:firstLine="0" w:firstLineChars="0"/>
+        <w:rPr>
+          <w:rFonts w:hint="default"/>
+          <w:lang w:val="fr-FR"/>
+        </w:rPr>
+      </w:pPr>
       <w:r>
         <w:rPr>
           <w:rFonts w:hint="default"/>
@@ -446,42 +414,12 @@
         </w:rPr>
         <w:t xml:space="preserve"> </w:t>
       </w:r>
-    </w:p>
-    <w:p>
-      <w:pPr>
-        <w:ind w:left="1760" w:leftChars="-9" w:firstLine="18" w:firstLineChars="9"/>
-        <w:rPr>
-          <w:rFonts w:hint="default"/>
-          <w:lang w:val="fr-FR"/>
-        </w:rPr>
-      </w:pPr>
-      <w:r>
-        <w:rPr>
-          <w:rFonts w:hint="default"/>
-          <w:lang w:val="fr-FR"/>
-        </w:rPr>
-        <w:t xml:space="preserve">Then you press button 5 (‘plot rectangles’) and the following graph should appear in section 6 : </w:t>
-      </w:r>
-    </w:p>
-    <w:p>
-      <w:pPr>
-        <w:ind w:left="1760" w:leftChars="-9" w:firstLine="18" w:firstLineChars="9"/>
-        <w:rPr>
-          <w:rFonts w:hint="default"/>
-          <w:lang w:val="fr-FR"/>
-        </w:rPr>
-      </w:pPr>
-    </w:p>
-    <w:p>
-      <w:pPr>
-        <w:ind w:left="-1799" w:leftChars="-857" w:firstLine="16" w:firstLineChars="8"/>
-      </w:pPr>
       <w:r>
         <w:drawing>
           <wp:inline distT="0" distB="0" distL="114300" distR="114300">
-            <wp:extent cx="7552690" cy="3729990"/>
-            <wp:effectExtent l="0" t="0" r="10160" b="3810"/>
-            <wp:docPr id="5" name="Image 5"/>
+            <wp:extent cx="7457440" cy="3145790"/>
+            <wp:effectExtent l="0" t="0" r="10160" b="16510"/>
+            <wp:docPr id="12" name="Image 12"/>
             <wp:cNvGraphicFramePr>
               <a:graphicFrameLocks xmlns:a="http://schemas.openxmlformats.org/drawingml/2006/main" noChangeAspect="1"/>
             </wp:cNvGraphicFramePr>
@@ -489,13 +427,13 @@
               <a:graphicData uri="http://schemas.openxmlformats.org/drawingml/2006/picture">
                 <pic:pic xmlns:pic="http://schemas.openxmlformats.org/drawingml/2006/picture">
                   <pic:nvPicPr>
-                    <pic:cNvPr id="5" name="Image 5"/>
+                    <pic:cNvPr id="12" name="Image 12"/>
                     <pic:cNvPicPr>
                       <a:picLocks noChangeAspect="1"/>
                     </pic:cNvPicPr>
                   </pic:nvPicPr>
                   <pic:blipFill>
-                    <a:blip r:embed="rId8"/>
+                    <a:blip r:embed="rId9"/>
                     <a:stretch>
                       <a:fillRect/>
                     </a:stretch>
@@ -503,7 +441,7 @@
                   <pic:spPr>
                     <a:xfrm>
                       <a:off x="0" y="0"/>
-                      <a:ext cx="7552690" cy="3729990"/>
+                      <a:ext cx="7457440" cy="3145790"/>
                     </a:xfrm>
                     <a:prstGeom prst="rect">
                       <a:avLst/>
@@ -528,45 +466,44 @@
     </w:p>
     <w:p>
       <w:pPr>
+        <w:ind w:left="-1799" w:leftChars="-857" w:firstLine="16" w:firstLineChars="8"/>
+      </w:pPr>
+    </w:p>
+    <w:p>
+      <w:pPr>
         <w:ind w:left="-16" w:leftChars="-8" w:firstLine="16" w:firstLineChars="8"/>
         <w:rPr>
-          <w:rFonts w:hint="default"/>
-          <w:lang w:val="fr-FR"/>
-        </w:rPr>
-      </w:pPr>
-      <w:r>
-        <w:rPr>
-          <w:lang w:val="fr-FR"/>
-        </w:rPr>
-        <w:t xml:space="preserve">You can see that two rectangles are plot. Each point is colored according to the value of its robustness. The point with the lowess robustness is in zone1 so if you want to plot only zone one you can select </w:t>
-      </w:r>
-      <w:r>
-        <w:rPr>
-          <w:rFonts w:hint="default"/>
-          <w:lang w:val="fr-FR"/>
-        </w:rPr>
-        <w:t xml:space="preserve">‘1’ in the pop-up menu in zone 7 and you push button 8 (‘Push button to plot robustness’) and a new figure will appear, like this : </w:t>
+          <w:lang w:val="fr-FR"/>
+        </w:rPr>
+      </w:pPr>
+      <w:r>
+        <w:rPr>
+          <w:lang w:val="fr-FR"/>
+        </w:rPr>
+        <w:t xml:space="preserve">You can now select the two projection dimension you want to see. For instance 1 and 2, then click on the button (plot rectangles) and this graph appears and a new section of the user  interface becomes available : </w:t>
       </w:r>
     </w:p>
     <w:p>
       <w:pPr>
         <w:ind w:left="-16" w:leftChars="-8" w:firstLine="16" w:firstLineChars="8"/>
         <w:rPr>
-          <w:rFonts w:hint="default"/>
-          <w:lang w:val="fr-FR"/>
-        </w:rPr>
-      </w:pPr>
-    </w:p>
-    <w:p>
-      <w:pPr>
-        <w:ind w:left="-16" w:leftChars="-8" w:firstLine="16" w:firstLineChars="8"/>
+          <w:lang w:val="fr-FR"/>
+        </w:rPr>
+      </w:pPr>
+    </w:p>
+    <w:p>
+      <w:pPr>
+        <w:ind w:left="-1680" w:leftChars="-800" w:firstLine="14" w:firstLineChars="7"/>
+        <w:rPr>
+          <w:lang w:val="fr-FR"/>
+        </w:rPr>
       </w:pPr>
       <w:r>
         <w:drawing>
           <wp:inline distT="0" distB="0" distL="114300" distR="114300">
-            <wp:extent cx="5273040" cy="4222115"/>
-            <wp:effectExtent l="0" t="0" r="3810" b="6985"/>
-            <wp:docPr id="6" name="Image 6"/>
+            <wp:extent cx="7415530" cy="3134360"/>
+            <wp:effectExtent l="0" t="0" r="13970" b="8890"/>
+            <wp:docPr id="13" name="Image 13"/>
             <wp:cNvGraphicFramePr>
               <a:graphicFrameLocks xmlns:a="http://schemas.openxmlformats.org/drawingml/2006/main" noChangeAspect="1"/>
             </wp:cNvGraphicFramePr>
@@ -574,13 +511,13 @@
               <a:graphicData uri="http://schemas.openxmlformats.org/drawingml/2006/picture">
                 <pic:pic xmlns:pic="http://schemas.openxmlformats.org/drawingml/2006/picture">
                   <pic:nvPicPr>
-                    <pic:cNvPr id="6" name="Image 6"/>
+                    <pic:cNvPr id="13" name="Image 13"/>
                     <pic:cNvPicPr>
                       <a:picLocks noChangeAspect="1"/>
                     </pic:cNvPicPr>
                   </pic:nvPicPr>
                   <pic:blipFill>
-                    <a:blip r:embed="rId9"/>
+                    <a:blip r:embed="rId10"/>
                     <a:stretch>
                       <a:fillRect/>
                     </a:stretch>
@@ -588,7 +525,7 @@
                   <pic:spPr>
                     <a:xfrm>
                       <a:off x="0" y="0"/>
-                      <a:ext cx="5273040" cy="4222115"/>
+                      <a:ext cx="7415530" cy="3134360"/>
                     </a:xfrm>
                     <a:prstGeom prst="rect">
                       <a:avLst/>
@@ -609,49 +546,38 @@
     <w:p>
       <w:pPr>
         <w:ind w:left="-16" w:leftChars="-8" w:firstLine="16" w:firstLineChars="8"/>
-      </w:pPr>
+        <w:rPr>
+          <w:lang w:val="fr-FR"/>
+        </w:rPr>
+      </w:pPr>
+      <w:r>
+        <w:rPr>
+          <w:lang w:val="fr-FR"/>
+        </w:rPr>
+        <w:t xml:space="preserve">New lines are displayed : </w:t>
+      </w:r>
     </w:p>
     <w:p>
       <w:pPr>
         <w:ind w:left="-16" w:leftChars="-8" w:firstLine="16" w:firstLineChars="8"/>
         <w:rPr>
-          <w:rFonts w:hint="default"/>
-          <w:lang w:val="fr-FR"/>
-        </w:rPr>
-      </w:pPr>
-      <w:r>
-        <w:rPr>
-          <w:lang w:val="fr-FR"/>
-        </w:rPr>
-        <w:t>Once again each point is colored according to the value of its robustness. If you want to see this precise value you can click on the point and its value will be written next to the point. The point with the lowest robustness is the point coloured in dark red. Let</w:t>
-      </w:r>
-      <w:r>
-        <w:rPr>
-          <w:rFonts w:hint="default"/>
-          <w:lang w:val="fr-FR"/>
-        </w:rPr>
-        <w:t xml:space="preserve">’s click on it : </w:t>
-      </w:r>
+          <w:lang w:val="fr-FR"/>
+        </w:rPr>
+      </w:pPr>
     </w:p>
     <w:p>
       <w:pPr>
         <w:ind w:left="-16" w:leftChars="-8" w:firstLine="16" w:firstLineChars="8"/>
         <w:rPr>
-          <w:rFonts w:hint="default"/>
-          <w:lang w:val="fr-FR"/>
-        </w:rPr>
-      </w:pPr>
-    </w:p>
-    <w:p>
-      <w:pPr>
-        <w:ind w:left="-16" w:leftChars="-8" w:firstLine="16" w:firstLineChars="8"/>
+          <w:lang w:val="fr-FR"/>
+        </w:rPr>
       </w:pPr>
       <w:r>
         <w:drawing>
           <wp:inline distT="0" distB="0" distL="114300" distR="114300">
-            <wp:extent cx="5271770" cy="4164330"/>
-            <wp:effectExtent l="0" t="0" r="5080" b="7620"/>
-            <wp:docPr id="9" name="Image 9"/>
+            <wp:extent cx="5267960" cy="356235"/>
+            <wp:effectExtent l="0" t="0" r="8890" b="5715"/>
+            <wp:docPr id="14" name="Image 14"/>
             <wp:cNvGraphicFramePr>
               <a:graphicFrameLocks xmlns:a="http://schemas.openxmlformats.org/drawingml/2006/main" noChangeAspect="1"/>
             </wp:cNvGraphicFramePr>
@@ -659,13 +585,13 @@
               <a:graphicData uri="http://schemas.openxmlformats.org/drawingml/2006/picture">
                 <pic:pic xmlns:pic="http://schemas.openxmlformats.org/drawingml/2006/picture">
                   <pic:nvPicPr>
-                    <pic:cNvPr id="9" name="Image 9"/>
+                    <pic:cNvPr id="14" name="Image 14"/>
                     <pic:cNvPicPr>
                       <a:picLocks noChangeAspect="1"/>
                     </pic:cNvPicPr>
                   </pic:nvPicPr>
                   <pic:blipFill>
-                    <a:blip r:embed="rId10"/>
+                    <a:blip r:embed="rId11"/>
                     <a:stretch>
                       <a:fillRect/>
                     </a:stretch>
@@ -673,7 +599,7 @@
                   <pic:spPr>
                     <a:xfrm>
                       <a:off x="0" y="0"/>
-                      <a:ext cx="5271770" cy="4164330"/>
+                      <a:ext cx="5267960" cy="356235"/>
                     </a:xfrm>
                     <a:prstGeom prst="rect">
                       <a:avLst/>
@@ -693,88 +619,44 @@
     </w:p>
     <w:p>
       <w:pPr>
+        <w:rPr>
+          <w:lang w:val="fr-FR"/>
+        </w:rPr>
+      </w:pPr>
+    </w:p>
+    <w:p>
+      <w:pPr>
         <w:ind w:left="-16" w:leftChars="-8" w:firstLine="16" w:firstLineChars="8"/>
-      </w:pPr>
+        <w:rPr>
+          <w:rFonts w:hint="default"/>
+          <w:lang w:val="fr-FR"/>
+        </w:rPr>
+      </w:pPr>
+      <w:r>
+        <w:rPr>
+          <w:lang w:val="fr-FR"/>
+        </w:rPr>
+        <w:t xml:space="preserve">You can see that two rectangles are plot. Each point is colored according to the value of its robustness. The point with the lowess robustness is in zone1 so if you want to plot only zone one you can select </w:t>
+      </w:r>
+      <w:r>
+        <w:rPr>
+          <w:rFonts w:hint="default"/>
+          <w:lang w:val="fr-FR"/>
+        </w:rPr>
+        <w:t xml:space="preserve">‘1’ in the pop-up menu and click on the button (plot robustness). A new window will opens : </w:t>
+      </w:r>
     </w:p>
     <w:p>
       <w:pPr>
         <w:ind w:left="-16" w:leftChars="-8" w:firstLine="16" w:firstLineChars="8"/>
-        <w:rPr>
-          <w:lang w:val="fr-FR"/>
-        </w:rPr>
-      </w:pPr>
-      <w:r>
-        <w:rPr>
-          <w:lang w:val="fr-FR"/>
-        </w:rPr>
-        <w:t xml:space="preserve">Its robustness value is 0.015456. </w:t>
-      </w:r>
-    </w:p>
-    <w:p>
-      <w:pPr>
-        <w:ind w:left="-16" w:leftChars="-8" w:firstLine="16" w:firstLineChars="8"/>
-        <w:rPr>
-          <w:lang w:val="fr-FR"/>
-        </w:rPr>
-      </w:pPr>
-      <w:r>
-        <w:rPr>
-          <w:lang w:val="fr-FR"/>
-        </w:rPr>
-        <w:t>The position of the point is also written on the figure. Here the x value of the point is 14.1814 and its y value is 38.8504.</w:t>
-      </w:r>
-    </w:p>
-    <w:p>
-      <w:pPr>
-        <w:ind w:left="-16" w:leftChars="-8" w:firstLine="16" w:firstLineChars="8"/>
-        <w:rPr>
-          <w:lang w:val="fr-FR"/>
-        </w:rPr>
-      </w:pPr>
-      <w:bookmarkStart w:id="0" w:name="_GoBack"/>
-      <w:bookmarkEnd w:id="0"/>
-    </w:p>
-    <w:p>
-      <w:pPr>
-        <w:ind w:left="-16" w:leftChars="-8" w:firstLine="16" w:firstLineChars="8"/>
-        <w:rPr>
-          <w:lang w:val="fr-FR"/>
-        </w:rPr>
-      </w:pPr>
-    </w:p>
-    <w:p>
-      <w:pPr>
-        <w:ind w:left="-16" w:leftChars="-8" w:firstLine="16" w:firstLineChars="8"/>
-        <w:rPr>
-          <w:lang w:val="fr-FR"/>
-        </w:rPr>
-      </w:pPr>
-      <w:r>
-        <w:rPr>
-          <w:lang w:val="fr-FR"/>
-        </w:rPr>
-        <w:t xml:space="preserve">This value is also displayed : </w:t>
-      </w:r>
-    </w:p>
-    <w:p>
-      <w:pPr>
-        <w:ind w:left="-16" w:leftChars="-8" w:firstLine="16" w:firstLineChars="8"/>
-      </w:pPr>
-    </w:p>
-    <w:p>
-      <w:pPr>
-        <w:ind w:left="-16" w:leftChars="-8" w:firstLine="16" w:firstLineChars="8"/>
-        <w:rPr>
-          <w:rFonts w:hint="default"/>
-          <w:lang w:val="fr-FR"/>
-        </w:rPr>
+        <w:jc w:val="center"/>
       </w:pPr>
       <w:r>
         <w:drawing>
           <wp:inline distT="0" distB="0" distL="114300" distR="114300">
-            <wp:extent cx="3409315" cy="1009650"/>
-            <wp:effectExtent l="0" t="0" r="635" b="0"/>
-            <wp:docPr id="8" name="Image 8"/>
+            <wp:extent cx="4872990" cy="3902075"/>
+            <wp:effectExtent l="0" t="0" r="3810" b="3175"/>
+            <wp:docPr id="18" name="Image 18"/>
             <wp:cNvGraphicFramePr>
               <a:graphicFrameLocks xmlns:a="http://schemas.openxmlformats.org/drawingml/2006/main" noChangeAspect="1"/>
             </wp:cNvGraphicFramePr>
@@ -782,13 +664,13 @@
               <a:graphicData uri="http://schemas.openxmlformats.org/drawingml/2006/picture">
                 <pic:pic xmlns:pic="http://schemas.openxmlformats.org/drawingml/2006/picture">
                   <pic:nvPicPr>
-                    <pic:cNvPr id="8" name="Image 8"/>
+                    <pic:cNvPr id="18" name="Image 18"/>
                     <pic:cNvPicPr>
                       <a:picLocks noChangeAspect="1"/>
                     </pic:cNvPicPr>
                   </pic:nvPicPr>
                   <pic:blipFill>
-                    <a:blip r:embed="rId11"/>
+                    <a:blip r:embed="rId12"/>
                     <a:stretch>
                       <a:fillRect/>
                     </a:stretch>
@@ -796,7 +678,7 @@
                   <pic:spPr>
                     <a:xfrm>
                       <a:off x="0" y="0"/>
-                      <a:ext cx="3409315" cy="1009650"/>
+                      <a:ext cx="4872990" cy="3902075"/>
                     </a:xfrm>
                     <a:prstGeom prst="rect">
                       <a:avLst/>
@@ -814,14 +696,389 @@
         </w:drawing>
       </w:r>
     </w:p>
+    <w:p>
+      <w:pPr>
+        <w:ind w:left="-16" w:leftChars="-8" w:firstLine="16" w:firstLineChars="8"/>
+      </w:pPr>
+    </w:p>
+    <w:p>
+      <w:pPr>
+        <w:ind w:left="-16" w:leftChars="-8" w:firstLine="16" w:firstLineChars="8"/>
+        <w:rPr>
+          <w:rFonts w:hint="default"/>
+          <w:lang w:val="fr-FR"/>
+        </w:rPr>
+      </w:pPr>
+      <w:r>
+        <w:rPr>
+          <w:lang w:val="fr-FR"/>
+        </w:rPr>
+        <w:t>Once again each point is colored according to the value of its robustness. If you want to see its precise value you can click on it and its value and its position will be written next to it. The point with the lowest robustness is the point coloured in dark red. Let</w:t>
+      </w:r>
+      <w:r>
+        <w:rPr>
+          <w:rFonts w:hint="default"/>
+          <w:lang w:val="fr-FR"/>
+        </w:rPr>
+        <w:t xml:space="preserve">’s click on it : </w:t>
+      </w:r>
+    </w:p>
+    <w:p>
+      <w:pPr>
+        <w:ind w:left="-16" w:leftChars="-8" w:firstLine="16" w:firstLineChars="8"/>
+        <w:rPr>
+          <w:rFonts w:hint="default"/>
+          <w:lang w:val="fr-FR"/>
+        </w:rPr>
+      </w:pPr>
+    </w:p>
+    <w:p>
+      <w:pPr>
+        <w:ind w:left="-16" w:leftChars="-8" w:firstLine="16" w:firstLineChars="8"/>
+        <w:jc w:val="center"/>
+      </w:pPr>
+      <w:r>
+        <w:drawing>
+          <wp:inline distT="0" distB="0" distL="114300" distR="114300">
+            <wp:extent cx="4553585" cy="3620770"/>
+            <wp:effectExtent l="0" t="0" r="18415" b="17780"/>
+            <wp:docPr id="16" name="Image 16"/>
+            <wp:cNvGraphicFramePr>
+              <a:graphicFrameLocks xmlns:a="http://schemas.openxmlformats.org/drawingml/2006/main" noChangeAspect="1"/>
+            </wp:cNvGraphicFramePr>
+            <a:graphic xmlns:a="http://schemas.openxmlformats.org/drawingml/2006/main">
+              <a:graphicData uri="http://schemas.openxmlformats.org/drawingml/2006/picture">
+                <pic:pic xmlns:pic="http://schemas.openxmlformats.org/drawingml/2006/picture">
+                  <pic:nvPicPr>
+                    <pic:cNvPr id="16" name="Image 16"/>
+                    <pic:cNvPicPr>
+                      <a:picLocks noChangeAspect="1"/>
+                    </pic:cNvPicPr>
+                  </pic:nvPicPr>
+                  <pic:blipFill>
+                    <a:blip r:embed="rId13"/>
+                    <a:stretch>
+                      <a:fillRect/>
+                    </a:stretch>
+                  </pic:blipFill>
+                  <pic:spPr>
+                    <a:xfrm>
+                      <a:off x="0" y="0"/>
+                      <a:ext cx="4553585" cy="3620770"/>
+                    </a:xfrm>
+                    <a:prstGeom prst="rect">
+                      <a:avLst/>
+                    </a:prstGeom>
+                    <a:noFill/>
+                    <a:ln w="9525">
+                      <a:noFill/>
+                      <a:miter/>
+                    </a:ln>
+                  </pic:spPr>
+                </pic:pic>
+              </a:graphicData>
+            </a:graphic>
+          </wp:inline>
+        </w:drawing>
+      </w:r>
+    </w:p>
+    <w:p>
+      <w:pPr>
+        <w:ind w:left="-16" w:leftChars="-8" w:firstLine="16" w:firstLineChars="8"/>
+      </w:pPr>
+    </w:p>
+    <w:p>
+      <w:pPr>
+        <w:ind w:left="-16" w:leftChars="-8" w:firstLine="16" w:firstLineChars="8"/>
+        <w:rPr>
+          <w:lang w:val="fr-FR"/>
+        </w:rPr>
+      </w:pPr>
+      <w:r>
+        <w:rPr>
+          <w:lang w:val="fr-FR"/>
+        </w:rPr>
+        <w:t>You can click on other points and the values will be added on the graph. If you wish to delete all the text on the figure you can right click with your mouse</w:t>
+      </w:r>
+      <w:bookmarkStart w:id="0" w:name="_GoBack"/>
+      <w:bookmarkEnd w:id="0"/>
+      <w:r>
+        <w:rPr>
+          <w:lang w:val="fr-FR"/>
+        </w:rPr>
+        <w:t xml:space="preserve"> and all the values will be deleted. </w:t>
+      </w:r>
+    </w:p>
+    <w:p>
+      <w:pPr/>
+    </w:p>
+    <w:p>
+      <w:pPr>
+        <w:ind w:left="-16" w:leftChars="-8" w:firstLine="16" w:firstLineChars="8"/>
+        <w:jc w:val="center"/>
+        <w:rPr>
+          <w:rFonts w:hint="default"/>
+          <w:lang w:val="fr-FR"/>
+        </w:rPr>
+      </w:pPr>
+      <w:r>
+        <w:drawing>
+          <wp:inline distT="0" distB="0" distL="114300" distR="114300">
+            <wp:extent cx="4570730" cy="3634740"/>
+            <wp:effectExtent l="0" t="0" r="1270" b="3810"/>
+            <wp:docPr id="17" name="Image 17"/>
+            <wp:cNvGraphicFramePr>
+              <a:graphicFrameLocks xmlns:a="http://schemas.openxmlformats.org/drawingml/2006/main" noChangeAspect="1"/>
+            </wp:cNvGraphicFramePr>
+            <a:graphic xmlns:a="http://schemas.openxmlformats.org/drawingml/2006/main">
+              <a:graphicData uri="http://schemas.openxmlformats.org/drawingml/2006/picture">
+                <pic:pic xmlns:pic="http://schemas.openxmlformats.org/drawingml/2006/picture">
+                  <pic:nvPicPr>
+                    <pic:cNvPr id="17" name="Image 17"/>
+                    <pic:cNvPicPr>
+                      <a:picLocks noChangeAspect="1"/>
+                    </pic:cNvPicPr>
+                  </pic:nvPicPr>
+                  <pic:blipFill>
+                    <a:blip r:embed="rId14"/>
+                    <a:stretch>
+                      <a:fillRect/>
+                    </a:stretch>
+                  </pic:blipFill>
+                  <pic:spPr>
+                    <a:xfrm>
+                      <a:off x="0" y="0"/>
+                      <a:ext cx="4570730" cy="3634740"/>
+                    </a:xfrm>
+                    <a:prstGeom prst="rect">
+                      <a:avLst/>
+                    </a:prstGeom>
+                    <a:noFill/>
+                    <a:ln w="9525">
+                      <a:noFill/>
+                      <a:miter/>
+                    </a:ln>
+                  </pic:spPr>
+                </pic:pic>
+              </a:graphicData>
+            </a:graphic>
+          </wp:inline>
+        </w:drawing>
+      </w:r>
+    </w:p>
     <w:sectPr>
+      <w:headerReference r:id="rId3" w:type="default"/>
+      <w:footerReference r:id="rId4" w:type="default"/>
       <w:pgSz w:w="11906" w:h="16838"/>
       <w:pgMar w:top="1440" w:right="1800" w:bottom="1440" w:left="1800" w:header="851" w:footer="992" w:gutter="0"/>
+      <w:pgNumType w:fmt="decimal"/>
       <w:cols w:space="425" w:num="1"/>
       <w:docGrid w:type="lines" w:linePitch="312" w:charSpace="0"/>
     </w:sectPr>
   </w:body>
 </w:document>
+</file>
+
+<file path=word/footer1.xml><?xml version="1.0" encoding="utf-8"?>
+<w:ftr xmlns:wpc="http://schemas.microsoft.com/office/word/2010/wordprocessingCanvas" xmlns:mc="http://schemas.openxmlformats.org/markup-compatibility/2006" xmlns:o="urn:schemas-microsoft-com:office:office" xmlns:r="http://schemas.openxmlformats.org/officeDocument/2006/relationships" xmlns:m="http://schemas.openxmlformats.org/officeDocument/2006/math" xmlns:v="urn:schemas-microsoft-com:vml" xmlns:wp14="http://schemas.microsoft.com/office/word/2010/wordprocessingDrawing" xmlns:wp="http://schemas.openxmlformats.org/drawingml/2006/wordprocessingDrawing" xmlns:w10="urn:schemas-microsoft-com:office:word" xmlns:w="http://schemas.openxmlformats.org/wordprocessingml/2006/main" xmlns:w14="http://schemas.microsoft.com/office/word/2010/wordml" xmlns:w15="http://schemas.microsoft.com/office/word/2012/wordml" xmlns:wpg="http://schemas.microsoft.com/office/word/2010/wordprocessingGroup" xmlns:wpi="http://schemas.microsoft.com/office/word/2010/wordprocessingInk" xmlns:wne="http://schemas.microsoft.com/office/word/2006/wordml" xmlns:wps="http://schemas.microsoft.com/office/word/2010/wordprocessingShape" mc:Ignorable="w14 w15 wp14">
+  <w:p>
+    <w:pPr>
+      <w:pStyle w:val="2"/>
+    </w:pPr>
+    <w:r>
+      <w:rPr>
+        <w:sz w:val="18"/>
+      </w:rPr>
+      <mc:AlternateContent>
+        <mc:Choice Requires="wps">
+          <w:drawing>
+            <wp:anchor distT="0" distB="0" distL="114300" distR="114300" simplePos="0" relativeHeight="251658240" behindDoc="0" locked="0" layoutInCell="1" allowOverlap="1">
+              <wp:simplePos x="0" y="0"/>
+              <wp:positionH relativeFrom="margin">
+                <wp:align>center</wp:align>
+              </wp:positionH>
+              <wp:positionV relativeFrom="paragraph">
+                <wp:posOffset>0</wp:posOffset>
+              </wp:positionV>
+              <wp:extent cx="1828800" cy="1828800"/>
+              <wp:effectExtent l="0" t="0" r="0" b="0"/>
+              <wp:wrapNone/>
+              <wp:docPr id="20" name="Zone de texte 20"/>
+              <wp:cNvGraphicFramePr/>
+              <a:graphic xmlns:a="http://schemas.openxmlformats.org/drawingml/2006/main">
+                <a:graphicData uri="http://schemas.microsoft.com/office/word/2010/wordprocessingShape">
+                  <wps:wsp>
+                    <wps:cNvSpPr txBox="1"/>
+                    <wps:spPr>
+                      <a:xfrm>
+                        <a:off x="0" y="0"/>
+                        <a:ext cx="1828800" cy="1828800"/>
+                      </a:xfrm>
+                      <a:prstGeom prst="rect">
+                        <a:avLst/>
+                      </a:prstGeom>
+                      <a:noFill/>
+                      <a:ln w="6350">
+                        <a:noFill/>
+                      </a:ln>
+                      <a:extLst>
+                        <a:ext uri="{909E8E84-426E-40DD-AFC4-6F175D3DCCD1}">
+                          <a14:hiddenFill xmlns:a14="http://schemas.microsoft.com/office/drawing/2010/main">
+                            <a:solidFill>
+                              <a:schemeClr val="lt1"/>
+                            </a:solidFill>
+                          </a14:hiddenFill>
+                        </a:ext>
+                        <a:ext uri="{91240B29-F687-4F45-9708-019B960494DF}">
+                          <a14:hiddenLine xmlns:a14="http://schemas.microsoft.com/office/drawing/2010/main" w="6350">
+                            <a:solidFill>
+                              <a:prstClr val="black"/>
+                            </a:solidFill>
+                          </a14:hiddenLine>
+                        </a:ext>
+                      </a:extLst>
+                    </wps:spPr>
+                    <wps:style>
+                      <a:lnRef idx="0">
+                        <a:schemeClr val="accent1"/>
+                      </a:lnRef>
+                      <a:fillRef idx="0">
+                        <a:schemeClr val="accent1"/>
+                      </a:fillRef>
+                      <a:effectRef idx="0">
+                        <a:schemeClr val="accent1"/>
+                      </a:effectRef>
+                      <a:fontRef idx="minor">
+                        <a:schemeClr val="dk1"/>
+                      </a:fontRef>
+                    </wps:style>
+                    <wps:txbx>
+                      <w:txbxContent>
+                        <w:p>
+                          <w:pPr>
+                            <w:snapToGrid w:val="0"/>
+                            <w:rPr>
+                              <w:sz w:val="18"/>
+                              <w:lang w:val="fr-FR"/>
+                            </w:rPr>
+                          </w:pPr>
+                          <w:r>
+                            <w:rPr>
+                              <w:sz w:val="18"/>
+                              <w:lang w:val="fr-FR"/>
+                            </w:rPr>
+                            <w:fldChar w:fldCharType="begin"/>
+                          </w:r>
+                          <w:r>
+                            <w:rPr>
+                              <w:sz w:val="18"/>
+                              <w:lang w:val="fr-FR"/>
+                            </w:rPr>
+                            <w:instrText xml:space="preserve"> PAGE  \* MERGEFORMAT </w:instrText>
+                          </w:r>
+                          <w:r>
+                            <w:rPr>
+                              <w:sz w:val="18"/>
+                              <w:lang w:val="fr-FR"/>
+                            </w:rPr>
+                            <w:fldChar w:fldCharType="separate"/>
+                          </w:r>
+                          <w:r>
+                            <w:rPr>
+                              <w:sz w:val="18"/>
+                            </w:rPr>
+                            <w:t>1</w:t>
+                          </w:r>
+                          <w:r>
+                            <w:rPr>
+                              <w:sz w:val="18"/>
+                              <w:lang w:val="fr-FR"/>
+                            </w:rPr>
+                            <w:fldChar w:fldCharType="end"/>
+                          </w:r>
+                        </w:p>
+                      </w:txbxContent>
+                    </wps:txbx>
+                    <wps:bodyPr rot="0" spcFirstLastPara="0" vertOverflow="overflow" horzOverflow="overflow" vert="horz" wrap="none" lIns="0" tIns="0" rIns="0" bIns="0" numCol="1" spcCol="0" rtlCol="0" fromWordArt="0" anchor="t" anchorCtr="0" forceAA="0" upright="0" compatLnSpc="1">
+                      <a:spAutoFit/>
+                    </wps:bodyPr>
+                  </wps:wsp>
+                </a:graphicData>
+              </a:graphic>
+            </wp:anchor>
+          </w:drawing>
+        </mc:Choice>
+        <mc:Fallback>
+          <w:pict>
+            <v:shape id="_x0000_s1026" o:spid="_x0000_s1026" o:spt="202" type="#_x0000_t202" style="position:absolute;left:0pt;margin-top:0pt;height:144pt;width:144pt;mso-position-horizontal:center;mso-position-horizontal-relative:margin;mso-wrap-style:none;z-index:251658240;mso-width-relative:page;mso-height-relative:page;" filled="f" stroked="f" coordsize="21600,21600" o:gfxdata="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">
+              <v:fill on="f" focussize="0,0"/>
+              <v:stroke on="f" weight="0.5pt"/>
+              <v:imagedata o:title=""/>
+              <o:lock v:ext="edit" aspectratio="f"/>
+              <v:textbox inset="0mm,0mm,0mm,0mm" style="mso-fit-shape-to-text:t;">
+                <w:txbxContent>
+                  <w:p>
+                    <w:pPr>
+                      <w:snapToGrid w:val="0"/>
+                      <w:rPr>
+                        <w:sz w:val="18"/>
+                        <w:lang w:val="fr-FR"/>
+                      </w:rPr>
+                    </w:pPr>
+                    <w:r>
+                      <w:rPr>
+                        <w:sz w:val="18"/>
+                        <w:lang w:val="fr-FR"/>
+                      </w:rPr>
+                      <w:fldChar w:fldCharType="begin"/>
+                    </w:r>
+                    <w:r>
+                      <w:rPr>
+                        <w:sz w:val="18"/>
+                        <w:lang w:val="fr-FR"/>
+                      </w:rPr>
+                      <w:instrText xml:space="preserve"> PAGE  \* MERGEFORMAT </w:instrText>
+                    </w:r>
+                    <w:r>
+                      <w:rPr>
+                        <w:sz w:val="18"/>
+                        <w:lang w:val="fr-FR"/>
+                      </w:rPr>
+                      <w:fldChar w:fldCharType="separate"/>
+                    </w:r>
+                    <w:r>
+                      <w:rPr>
+                        <w:sz w:val="18"/>
+                      </w:rPr>
+                      <w:t>1</w:t>
+                    </w:r>
+                    <w:r>
+                      <w:rPr>
+                        <w:sz w:val="18"/>
+                        <w:lang w:val="fr-FR"/>
+                      </w:rPr>
+                      <w:fldChar w:fldCharType="end"/>
+                    </w:r>
+                  </w:p>
+                </w:txbxContent>
+              </v:textbox>
+            </v:shape>
+          </w:pict>
+        </mc:Fallback>
+      </mc:AlternateContent>
+    </w:r>
+  </w:p>
+</w:ftr>
+</file>
+
+<file path=word/header1.xml><?xml version="1.0" encoding="utf-8"?>
+<w:hdr xmlns:wpc="http://schemas.microsoft.com/office/word/2010/wordprocessingCanvas" xmlns:mc="http://schemas.openxmlformats.org/markup-compatibility/2006" xmlns:o="urn:schemas-microsoft-com:office:office" xmlns:r="http://schemas.openxmlformats.org/officeDocument/2006/relationships" xmlns:m="http://schemas.openxmlformats.org/officeDocument/2006/math" xmlns:v="urn:schemas-microsoft-com:vml" xmlns:wp14="http://schemas.microsoft.com/office/word/2010/wordprocessingDrawing" xmlns:wp="http://schemas.openxmlformats.org/drawingml/2006/wordprocessingDrawing" xmlns:w10="urn:schemas-microsoft-com:office:word" xmlns:w="http://schemas.openxmlformats.org/wordprocessingml/2006/main" xmlns:w14="http://schemas.microsoft.com/office/word/2010/wordml" xmlns:w15="http://schemas.microsoft.com/office/word/2012/wordml" xmlns:wpg="http://schemas.microsoft.com/office/word/2010/wordprocessingGroup" xmlns:wpi="http://schemas.microsoft.com/office/word/2010/wordprocessingInk" xmlns:wne="http://schemas.microsoft.com/office/word/2006/wordml" xmlns:wps="http://schemas.microsoft.com/office/word/2010/wordprocessingShape" mc:Ignorable="w14 w15 wp14">
+  <w:p>
+    <w:pPr>
+      <w:pStyle w:val="3"/>
+    </w:pPr>
+  </w:p>
+</w:hdr>
 </file>
 
 <file path=word/styles.xml><?xml version="1.0" encoding="utf-8"?>
@@ -957,13 +1214,13 @@
       <w:lang w:val="en-US" w:eastAsia="zh-CN" w:bidi="ar-SA"/>
     </w:rPr>
   </w:style>
-  <w:style w:type="character" w:default="1" w:styleId="2">
+  <w:style w:type="character" w:default="1" w:styleId="4">
     <w:name w:val="Default Paragraph Font"/>
     <w:semiHidden/>
     <w:qFormat/>
     <w:uiPriority w:val="0"/>
   </w:style>
-  <w:style w:type="table" w:default="1" w:styleId="3">
+  <w:style w:type="table" w:default="1" w:styleId="5">
     <w:name w:val="Normal Table"/>
     <w:semiHidden/>
     <w:qFormat/>
@@ -977,6 +1234,43 @@
         <w:right w:w="108" w:type="dxa"/>
       </w:tblCellMar>
     </w:tblPr>
+  </w:style>
+  <w:style w:type="paragraph" w:styleId="2">
+    <w:name w:val="footer"/>
+    <w:basedOn w:val="1"/>
+    <w:uiPriority w:val="0"/>
+    <w:pPr>
+      <w:tabs>
+        <w:tab w:val="center" w:pos="4153"/>
+        <w:tab w:val="right" w:pos="8306"/>
+      </w:tabs>
+      <w:snapToGrid w:val="0"/>
+      <w:jc w:val="left"/>
+    </w:pPr>
+    <w:rPr>
+      <w:sz w:val="18"/>
+      <w:szCs w:val="18"/>
+    </w:rPr>
+  </w:style>
+  <w:style w:type="paragraph" w:styleId="3">
+    <w:name w:val="header"/>
+    <w:basedOn w:val="1"/>
+    <w:uiPriority w:val="0"/>
+    <w:pPr>
+      <w:pBdr>
+        <w:bottom w:val="single" w:color="auto" w:sz="6" w:space="1"/>
+      </w:pBdr>
+      <w:tabs>
+        <w:tab w:val="center" w:pos="4153"/>
+        <w:tab w:val="right" w:pos="8306"/>
+      </w:tabs>
+      <w:snapToGrid w:val="0"/>
+      <w:jc w:val="center"/>
+    </w:pPr>
+    <w:rPr>
+      <w:sz w:val="18"/>
+      <w:szCs w:val="18"/>
+    </w:rPr>
   </w:style>
 </w:styles>
 </file>
@@ -1242,6 +1536,9 @@
   <customSectProps>
     <customSectPr/>
   </customSectProps>
+  <customShpExts>
+    <customShpInfo spid="_x0000_s1026" textRotate="1"/>
+  </customShpExts>
 </s:customData>
 </file>
 

</xml_diff>